<commit_message>
Modularizar main, cambiar tipo de dato de descripcion de Mesas de std::string a char *, agregar Mozo y Servicio al diagrama de clases
</commit_message>
<xml_diff>
--- a/grupo11_informe.docx
+++ b/grupo11_informe.docx
@@ -749,7 +749,28 @@
       </w:r>
       <w:bookmarkEnd w:id="1"/>
     </w:p>
-    <w:p/>
+    <w:p>
+      <w:hyperlink w:anchor="DiagramaDeClases" w:history="1">
+        <w:r>
+          <w:rPr>
+            <w:rStyle w:val="Hyperlink"/>
+          </w:rPr>
+          <w:t xml:space="preserve">Diagrama de </w:t>
+        </w:r>
+        <w:r>
+          <w:rPr>
+            <w:rStyle w:val="Hyperlink"/>
+          </w:rPr>
+          <w:t>c</w:t>
+        </w:r>
+        <w:r>
+          <w:rPr>
+            <w:rStyle w:val="Hyperlink"/>
+          </w:rPr>
+          <w:t>lases</w:t>
+        </w:r>
+      </w:hyperlink>
+    </w:p>
     <w:p>
       <w:pPr>
         <w:rPr>
@@ -793,13 +814,96 @@
         <w:pStyle w:val="Heading1"/>
       </w:pPr>
       <w:bookmarkStart w:id="3" w:name="_Toc197859004"/>
+      <w:bookmarkStart w:id="4" w:name="_Diagrama_de_clases"/>
+      <w:bookmarkEnd w:id="4"/>
       <w:r>
         <w:lastRenderedPageBreak/>
         <w:t>Diagrama de clases</w:t>
       </w:r>
       <w:bookmarkEnd w:id="3"/>
     </w:p>
-    <w:p/>
+    <w:p>
+      <w:pPr>
+        <w:jc w:val="center"/>
+      </w:pPr>
+      <w:r>
+        <w:rPr>
+          <w:noProof/>
+        </w:rPr>
+        <w:drawing>
+          <wp:inline distT="0" distB="0" distL="0" distR="0" wp14:anchorId="69A7BCE5" wp14:editId="371763EB">
+            <wp:extent cx="4629150" cy="6324600"/>
+            <wp:effectExtent l="0" t="0" r="0" b="0"/>
+            <wp:docPr id="1883631914" name="Picture 7"/>
+            <wp:cNvGraphicFramePr>
+              <a:graphicFrameLocks xmlns:a="http://schemas.openxmlformats.org/drawingml/2006/main" noChangeAspect="1"/>
+            </wp:cNvGraphicFramePr>
+            <a:graphic xmlns:a="http://schemas.openxmlformats.org/drawingml/2006/main">
+              <a:graphicData uri="http://schemas.openxmlformats.org/drawingml/2006/picture">
+                <pic:pic xmlns:pic="http://schemas.openxmlformats.org/drawingml/2006/picture">
+                  <pic:nvPicPr>
+                    <pic:cNvPr id="0" name="Picture 6"/>
+                    <pic:cNvPicPr>
+                      <a:picLocks noChangeAspect="1" noChangeArrowheads="1"/>
+                    </pic:cNvPicPr>
+                  </pic:nvPicPr>
+                  <pic:blipFill>
+                    <a:blip r:embed="rId9">
+                      <a:extLst>
+                        <a:ext uri="{28A0092B-C50C-407E-A947-70E740481C1C}">
+                          <a14:useLocalDpi xmlns:a14="http://schemas.microsoft.com/office/drawing/2010/main" val="0"/>
+                        </a:ext>
+                      </a:extLst>
+                    </a:blip>
+                    <a:srcRect/>
+                    <a:stretch>
+                      <a:fillRect/>
+                    </a:stretch>
+                  </pic:blipFill>
+                  <pic:spPr bwMode="auto">
+                    <a:xfrm>
+                      <a:off x="0" y="0"/>
+                      <a:ext cx="4629150" cy="6324600"/>
+                    </a:xfrm>
+                    <a:prstGeom prst="rect">
+                      <a:avLst/>
+                    </a:prstGeom>
+                    <a:noFill/>
+                    <a:ln>
+                      <a:noFill/>
+                    </a:ln>
+                  </pic:spPr>
+                </pic:pic>
+              </a:graphicData>
+            </a:graphic>
+          </wp:inline>
+        </w:drawing>
+      </w:r>
+    </w:p>
+    <w:p>
+      <w:pPr>
+        <w:pStyle w:val="ElementFooter"/>
+        <w:rPr>
+          <w:b w:val="0"/>
+          <w:bCs/>
+        </w:rPr>
+      </w:pPr>
+      <w:bookmarkStart w:id="5" w:name="DiagramaDeClases"/>
+      <w:r>
+        <w:t>Diagrama 1.</w:t>
+      </w:r>
+      <w:bookmarkEnd w:id="5"/>
+      <w:r>
+        <w:t xml:space="preserve"> </w:t>
+      </w:r>
+      <w:r>
+        <w:rPr>
+          <w:b w:val="0"/>
+          <w:bCs/>
+        </w:rPr>
+        <w:t>Diagrama de clases del sistema de registro.</w:t>
+      </w:r>
+    </w:p>
     <w:p>
       <w:r>
         <w:br w:type="page"/>
@@ -809,16 +913,37 @@
       <w:pPr>
         <w:pStyle w:val="Heading1"/>
       </w:pPr>
-      <w:bookmarkStart w:id="4" w:name="_Toc197859005"/>
+      <w:bookmarkStart w:id="6" w:name="_Toc197859005"/>
       <w:r>
         <w:lastRenderedPageBreak/>
         <w:t>Archivos</w:t>
       </w:r>
-      <w:bookmarkEnd w:id="4"/>
-    </w:p>
-    <w:p/>
+      <w:bookmarkEnd w:id="6"/>
+    </w:p>
+    <w:p>
+      <w:pPr>
+        <w:pStyle w:val="Important"/>
+      </w:pPr>
+      <w:r>
+        <w:rPr>
+          <w:b/>
+          <w:bCs/>
+        </w:rPr>
+        <w:t>Mesa.dat</w:t>
+      </w:r>
+      <w:r>
+        <w:rPr>
+          <w:b/>
+          <w:bCs/>
+        </w:rPr>
+        <w:br/>
+      </w:r>
+      <w:r>
+        <w:t>…</w:t>
+      </w:r>
+    </w:p>
     <w:sectPr>
-      <w:footerReference w:type="default" r:id="rId9"/>
+      <w:footerReference w:type="default" r:id="rId10"/>
       <w:pgSz w:w="11906" w:h="16838"/>
       <w:pgMar w:top="1440" w:right="1440" w:bottom="1440" w:left="1440" w:header="708" w:footer="708" w:gutter="0"/>
       <w:cols w:space="708"/>

</xml_diff>

<commit_message>
Descipción del alcance del programa 1
</commit_message>
<xml_diff>
--- a/grupo11_informe.docx
+++ b/grupo11_informe.docx
@@ -755,19 +755,7 @@
           <w:rPr>
             <w:rStyle w:val="Hyperlink"/>
           </w:rPr>
-          <w:t xml:space="preserve">Diagrama de </w:t>
-        </w:r>
-        <w:r>
-          <w:rPr>
-            <w:rStyle w:val="Hyperlink"/>
-          </w:rPr>
-          <w:t>c</w:t>
-        </w:r>
-        <w:r>
-          <w:rPr>
-            <w:rStyle w:val="Hyperlink"/>
-          </w:rPr>
-          <w:t>lases</w:t>
+          <w:t>Diagrama de clases</w:t>
         </w:r>
       </w:hyperlink>
     </w:p>
@@ -795,7 +783,19 @@
       </w:r>
       <w:bookmarkEnd w:id="2"/>
     </w:p>
-    <w:p/>
+    <w:p>
+      <w:r>
+        <w:t>Se busca desarrollar un sistema de registros de servicios realizados por Restaurantes. El sistema permitirá almacenar información las sobre mesas preparadas en el establecimiento, los mozos que trabajan en el lugar y los servicios que se proveen a los clientes. Esto incluye tanto registrar nuevas mesas o mozos como removerlos de la base de datos una vez que ya no estén en servicio, aunque esto último requerirá algún tipo de autenticación. A su vez es posible modificar los datos de la mesas en caso de que, por ejemplo, mesas adicionales sean llevadas al exterior en temporada de verano, y se podrá actualizar los datos de los mozos si es pasado a otro turno, cambia su email, su número de teléfono, etc.</w:t>
+      </w:r>
+    </w:p>
+    <w:p>
+      <w:r>
+        <w:t>En principio, no estará permitido modificar o eliminar servicios para mantener la integridad de la base de datos</w:t>
+      </w:r>
+      <w:r>
+        <w:t>, pero proveyendo una contraseña de administrador esta imposición será levantada temporalmente, permitiendo corregir servicios mal registrados. El sistema no permitirá registrar servicios, mesas o mozos duplicados.</w:t>
+      </w:r>
+    </w:p>
     <w:p>
       <w:pPr>
         <w:rPr>
@@ -813,14 +813,14 @@
       <w:pPr>
         <w:pStyle w:val="Heading1"/>
       </w:pPr>
-      <w:bookmarkStart w:id="3" w:name="_Toc197859004"/>
-      <w:bookmarkStart w:id="4" w:name="_Diagrama_de_clases"/>
-      <w:bookmarkEnd w:id="4"/>
+      <w:bookmarkStart w:id="3" w:name="_Diagrama_de_clases"/>
+      <w:bookmarkStart w:id="4" w:name="_Toc197859004"/>
+      <w:bookmarkEnd w:id="3"/>
       <w:r>
         <w:lastRenderedPageBreak/>
         <w:t>Diagrama de clases</w:t>
       </w:r>
-      <w:bookmarkEnd w:id="3"/>
+      <w:bookmarkEnd w:id="4"/>
     </w:p>
     <w:p>
       <w:pPr>

</xml_diff>